<commit_message>
updated the report, can be found in project3-><Microsoft doc>
</commit_message>
<xml_diff>
--- a/Project3/Proj3_Report.docx
+++ b/Project3/Proj3_Report.docx
@@ -1,6 +1,6 @@
 
 <file path=word/document.xml><?xml version="1.0" encoding="utf-8"?>
-<w:document xmlns:wpc="http://schemas.microsoft.com/office/word/2010/wordprocessingCanvas" xmlns:cx="http://schemas.microsoft.com/office/drawing/2014/chartex" xmlns:cx1="http://schemas.microsoft.com/office/drawing/2015/9/8/chartex" xmlns:cx2="http://schemas.microsoft.com/office/drawing/2015/10/21/chartex" xmlns:cx3="http://schemas.microsoft.com/office/drawing/2016/5/9/chartex" xmlns:cx4="http://schemas.microsoft.com/office/drawing/2016/5/10/chartex" xmlns:cx5="http://schemas.microsoft.com/office/drawing/2016/5/11/chartex" xmlns:cx6="http://schemas.microsoft.com/office/drawing/2016/5/12/chartex" xmlns:cx7="http://schemas.microsoft.com/office/drawing/2016/5/13/chartex" xmlns:cx8="http://schemas.microsoft.com/office/drawing/2016/5/14/chartex" xmlns:mc="http://schemas.openxmlformats.org/markup-compatibility/2006" xmlns:aink="http://schemas.microsoft.com/office/drawing/2016/ink" xmlns:am3d="http://schemas.microsoft.com/office/drawing/2017/model3d" xmlns:o="urn:schemas-microsoft-com:office:office" xmlns:oel="http://schemas.microsoft.com/office/2019/extlst" xmlns:r="http://schemas.openxmlformats.org/officeDocument/2006/relationships" xmlns:m="http://schemas.openxmlformats.org/officeDocument/2006/math" xmlns:v="urn:schemas-microsoft-com:vml" xmlns:wp14="http://schemas.microsoft.com/office/word/2010/wordprocessingDrawing" xmlns:wp="http://schemas.openxmlformats.org/drawingml/2006/wordprocessingDrawing" xmlns:w10="urn:schemas-microsoft-com:office:word" xmlns:w="http://schemas.openxmlformats.org/wordprocessingml/2006/main" xmlns:w14="http://schemas.microsoft.com/office/word/2010/wordml" xmlns:w15="http://schemas.microsoft.com/office/word/2012/wordml" xmlns:w16cex="http://schemas.microsoft.com/office/word/2018/wordml/cex" xmlns:w16cid="http://schemas.microsoft.com/office/word/2016/wordml/cid" xmlns:w16="http://schemas.microsoft.com/office/word/2018/wordml" xmlns:w16sdtdh="http://schemas.microsoft.com/office/word/2020/wordml/sdtdatahash" xmlns:w16se="http://schemas.microsoft.com/office/word/2015/wordml/symex" xmlns:wpg="http://schemas.microsoft.com/office/word/2010/wordprocessingGroup" xmlns:wpi="http://schemas.microsoft.com/office/word/2010/wordprocessingInk" xmlns:wne="http://schemas.microsoft.com/office/word/2006/wordml" xmlns:wps="http://schemas.microsoft.com/office/word/2010/wordprocessingShape" mc:Ignorable="w14 w15 w16se w16cid w16 w16cex w16sdtdh wp14">
+<w:document xmlns:wpc="http://schemas.microsoft.com/office/word/2010/wordprocessingCanvas" xmlns:cx="http://schemas.microsoft.com/office/drawing/2014/chartex" xmlns:cx1="http://schemas.microsoft.com/office/drawing/2015/9/8/chartex" xmlns:cx2="http://schemas.microsoft.com/office/drawing/2015/10/21/chartex" xmlns:cx3="http://schemas.microsoft.com/office/drawing/2016/5/9/chartex" xmlns:cx4="http://schemas.microsoft.com/office/drawing/2016/5/10/chartex" xmlns:cx5="http://schemas.microsoft.com/office/drawing/2016/5/11/chartex" xmlns:cx6="http://schemas.microsoft.com/office/drawing/2016/5/12/chartex" xmlns:cx7="http://schemas.microsoft.com/office/drawing/2016/5/13/chartex" xmlns:cx8="http://schemas.microsoft.com/office/drawing/2016/5/14/chartex" xmlns:mc="http://schemas.openxmlformats.org/markup-compatibility/2006" xmlns:aink="http://schemas.microsoft.com/office/drawing/2016/ink" xmlns:am3d="http://schemas.microsoft.com/office/drawing/2017/model3d" xmlns:o="urn:schemas-microsoft-com:office:office" xmlns:oel="http://schemas.microsoft.com/office/2019/extlst" xmlns:r="http://schemas.openxmlformats.org/officeDocument/2006/relationships" xmlns:m="http://schemas.openxmlformats.org/officeDocument/2006/math" xmlns:v="urn:schemas-microsoft-com:vml" xmlns:wp14="http://schemas.microsoft.com/office/word/2010/wordprocessingDrawing" xmlns:wp="http://schemas.openxmlformats.org/drawingml/2006/wordprocessingDrawing" xmlns:w10="urn:schemas-microsoft-com:office:word" xmlns:w="http://schemas.openxmlformats.org/wordprocessingml/2006/main" xmlns:w14="http://schemas.microsoft.com/office/word/2010/wordml" xmlns:w15="http://schemas.microsoft.com/office/word/2012/wordml" xmlns:w16cex="http://schemas.microsoft.com/office/word/2018/wordml/cex" xmlns:w16cid="http://schemas.microsoft.com/office/word/2016/wordml/cid" xmlns:w16="http://schemas.microsoft.com/office/word/2018/wordml" xmlns:w16du="http://schemas.microsoft.com/office/word/2023/wordml/word16du" xmlns:w16sdtdh="http://schemas.microsoft.com/office/word/2020/wordml/sdtdatahash" xmlns:w16se="http://schemas.microsoft.com/office/word/2015/wordml/symex" xmlns:wpg="http://schemas.microsoft.com/office/word/2010/wordprocessingGroup" xmlns:wpi="http://schemas.microsoft.com/office/word/2010/wordprocessingInk" xmlns:wne="http://schemas.microsoft.com/office/word/2006/wordml" xmlns:wps="http://schemas.microsoft.com/office/word/2010/wordprocessingShape" mc:Ignorable="w14 w15 w16se w16cid w16 w16cex w16sdtdh w16du wp14">
   <w:body>
     <w:p>
       <w:pPr>
@@ -13,13 +13,22 @@
           <w:tab w:val="clear" w:pos="0"/>
         </w:tabs>
         <w:jc w:val="center"/>
+        <w:rPr>
+          <w:rFonts w:ascii="Times New Roman" w:hAnsi="Times New Roman" w:cs="Times New Roman"/>
+        </w:rPr>
       </w:pPr>
       <w:proofErr w:type="spellStart"/>
       <w:r>
+        <w:rPr>
+          <w:rFonts w:ascii="Times New Roman" w:hAnsi="Times New Roman" w:cs="Times New Roman"/>
+        </w:rPr>
         <w:t>CprE</w:t>
       </w:r>
       <w:proofErr w:type="spellEnd"/>
       <w:r>
+        <w:rPr>
+          <w:rFonts w:ascii="Times New Roman" w:hAnsi="Times New Roman" w:cs="Times New Roman"/>
+        </w:rPr>
         <w:t xml:space="preserve"> 381: Computer Organization and Assembly-Level Programming</w:t>
       </w:r>
     </w:p>
@@ -41,28 +50,39 @@
           <w:tab w:val="clear" w:pos="0"/>
         </w:tabs>
         <w:jc w:val="center"/>
-      </w:pPr>
-      <w:r>
+        <w:rPr>
+          <w:rFonts w:ascii="Times New Roman" w:hAnsi="Times New Roman" w:cs="Times New Roman"/>
+        </w:rPr>
+      </w:pPr>
+      <w:r>
+        <w:rPr>
+          <w:rFonts w:ascii="Times New Roman" w:hAnsi="Times New Roman" w:cs="Times New Roman"/>
+        </w:rPr>
         <w:t xml:space="preserve">Project Part </w:t>
       </w:r>
       <w:r>
+        <w:rPr>
+          <w:rFonts w:ascii="Times New Roman" w:hAnsi="Times New Roman" w:cs="Times New Roman"/>
+        </w:rPr>
         <w:t>3</w:t>
       </w:r>
       <w:r>
         <w:rPr>
-          <w:rFonts w:hint="eastAsia"/>
+          <w:rFonts w:ascii="Times New Roman" w:hAnsi="Times New Roman" w:cs="Times New Roman"/>
           <w:lang w:eastAsia="ko-KR"/>
         </w:rPr>
         <w:t xml:space="preserve"> </w:t>
       </w:r>
       <w:r>
+        <w:rPr>
+          <w:rFonts w:ascii="Times New Roman" w:hAnsi="Times New Roman" w:cs="Times New Roman"/>
+        </w:rPr>
         <w:t>Report</w:t>
       </w:r>
     </w:p>
     <w:p>
       <w:pPr>
         <w:rPr>
-          <w:rFonts w:hint="eastAsia"/>
           <w:lang w:eastAsia="ko-KR"/>
         </w:rPr>
       </w:pPr>
@@ -153,17 +173,41 @@
         <w:tabs>
           <w:tab w:val="clear" w:pos="0"/>
         </w:tabs>
-      </w:pPr>
-      <w:r>
-        <w:t>Project Teams Group #:_________</w:t>
-      </w:r>
-      <w:r>
-        <w:rPr>
+        <w:rPr>
+          <w:rFonts w:ascii="Times New Roman" w:hAnsi="Times New Roman" w:cs="Times New Roman"/>
+        </w:rPr>
+      </w:pPr>
+      <w:r>
+        <w:rPr>
+          <w:rFonts w:ascii="Times New Roman" w:hAnsi="Times New Roman" w:cs="Times New Roman"/>
+        </w:rPr>
+        <w:t xml:space="preserve">Project Teams Group </w:t>
+      </w:r>
+      <w:proofErr w:type="gramStart"/>
+      <w:r>
+        <w:rPr>
+          <w:rFonts w:ascii="Times New Roman" w:hAnsi="Times New Roman" w:cs="Times New Roman"/>
+        </w:rPr>
+        <w:t>#:_</w:t>
+      </w:r>
+      <w:proofErr w:type="gramEnd"/>
+      <w:r>
+        <w:rPr>
+          <w:rFonts w:ascii="Times New Roman" w:hAnsi="Times New Roman" w:cs="Times New Roman"/>
+        </w:rPr>
+        <w:t>________</w:t>
+      </w:r>
+      <w:r>
+        <w:rPr>
+          <w:rFonts w:ascii="Times New Roman" w:hAnsi="Times New Roman" w:cs="Times New Roman"/>
           <w:u w:val="single"/>
         </w:rPr>
         <w:t>Term Proj1_2s_07</w:t>
       </w:r>
       <w:r>
+        <w:rPr>
+          <w:rFonts w:ascii="Times New Roman" w:hAnsi="Times New Roman" w:cs="Times New Roman"/>
+        </w:rPr>
         <w:t>_______</w:t>
       </w:r>
     </w:p>
@@ -216,26 +260,19 @@
           <w:sz w:val="28"/>
           <w:szCs w:val="28"/>
         </w:rPr>
-        <w:t>Write a one paragraph summary/introduction of your</w:t>
-      </w:r>
-      <w:r>
-        <w:rPr>
-          <w:i/>
-          <w:iCs/>
-          <w:sz w:val="28"/>
-          <w:szCs w:val="28"/>
-        </w:rPr>
-        <w:t xml:space="preserve"> </w:t>
-      </w:r>
-      <w:r>
-        <w:rPr>
-          <w:i/>
-          <w:iCs/>
-          <w:sz w:val="28"/>
-          <w:szCs w:val="28"/>
-        </w:rPr>
-        <w:t>term project</w:t>
-      </w:r>
+        <w:t xml:space="preserve">Write a one paragraph summary/introduction of your term </w:t>
+      </w:r>
+      <w:proofErr w:type="gramStart"/>
+      <w:r>
+        <w:rPr>
+          <w:i/>
+          <w:iCs/>
+          <w:sz w:val="28"/>
+          <w:szCs w:val="28"/>
+        </w:rPr>
+        <w:t>project</w:t>
+      </w:r>
+      <w:proofErr w:type="gramEnd"/>
     </w:p>
     <w:p>
       <w:pPr>
@@ -251,26 +288,16 @@
       <w:pPr>
         <w:ind w:left="720" w:firstLine="720"/>
         <w:rPr>
-          <w:color w:val="FF0000"/>
-          <w:sz w:val="24"/>
-          <w:szCs w:val="24"/>
-        </w:rPr>
-      </w:pPr>
-      <w:r>
-        <w:rPr>
-          <w:color w:val="FF0000"/>
-          <w:sz w:val="24"/>
-          <w:szCs w:val="24"/>
-        </w:rPr>
-        <w:t>For our term project in CPR E 381, we were tasked with building a basic processor from scratch following the MIPS ISA. The project was divided into five parts. In Part One, we created basic designs in VHDL, such as multi-bit adders and gates, honed our debugging skills, and learned to track and resolve bit-level issues. Part Two escalated our challenge, requiring us to develop a simple adder-subtractor ALU and expand a single D-Flip Flop into multiple D-Flip Flops to store up to 32 bits, forming the foundation of a single register. Additionally, we constructed a register file capable of holding 32 registers, each containing 32 bits. In Part Three, we implemented a single-cycle processor compatible with the MIPS ISA, enabling us to run programs. Parts Four and Five were combined but completed individually; we first transformed our basic single-cycle processor into a four-stage processor and modified our initial programs to include software data and control hazard avoidance techniques. Lastly, we tackled hardware hazard avoidance by integrating a hazard detection and forwarding unit, which could detect instructional hazards and either forward the data to mitigate the hazard or stall the processor</w:t>
-      </w:r>
-      <w:r>
-        <w:rPr>
-          <w:color w:val="FF0000"/>
-          <w:sz w:val="24"/>
-          <w:szCs w:val="24"/>
-        </w:rPr>
-        <w:t xml:space="preserve"> and wait for the hazard to resolve that way.</w:t>
+          <w:sz w:val="24"/>
+          <w:szCs w:val="24"/>
+        </w:rPr>
+      </w:pPr>
+      <w:r>
+        <w:rPr>
+          <w:sz w:val="24"/>
+          <w:szCs w:val="24"/>
+        </w:rPr>
+        <w:t>For our term project in CPR E 381, we were tasked with building a basic processor from scratch following the MIPS ISA. The project was divided into five parts. In Part One, we created basic designs in VHDL, such as multi-bit adders and gates, honed our debugging skills, and learned to track and resolve bit-level issues. Part Two escalated our challenge, requiring us to develop a simple adder-subtractor ALU and expand a single D-Flip Flop into multiple D-Flip Flops to store up to 32 bits, forming the foundation of a single register. Additionally, we constructed a register file capable of holding 32 registers, each containing 32 bits. In Part Three, we implemented a single-cycle processor compatible with the MIPS ISA, enabling us to run programs. Parts Four and Five were combined but completed individually; we first transformed our basic single-cycle processor into a four-stage processor and modified our initial programs to include software data and control hazard avoidance techniques. Lastly, we tackled hardware hazard avoidance by integrating a hazard detection and forwarding unit, which could detect instructional hazards and either forward the data to mitigate the hazard or stall the processor and wait for the hazard to resolve that way.</w:t>
       </w:r>
     </w:p>
     <w:p>
@@ -344,7 +371,7 @@
         <w:pStyle w:val="ListParagraph"/>
         <w:numPr>
           <w:ilvl w:val="0"/>
-          <w:numId w:val="5"/>
+          <w:numId w:val="8"/>
         </w:numPr>
         <w:suppressAutoHyphens w:val="0"/>
         <w:autoSpaceDE w:val="0"/>
@@ -456,23 +483,22 @@
           <w:bCs/>
           <w:sz w:val="28"/>
           <w:szCs w:val="28"/>
-          <w:highlight w:val="yellow"/>
           <w:lang w:eastAsia="en-US"/>
           <w14:ligatures w14:val="standardContextual"/>
         </w:rPr>
         <w:drawing>
-          <wp:anchor distT="0" distB="0" distL="114300" distR="114300" simplePos="0" relativeHeight="251658240" behindDoc="0" locked="0" layoutInCell="1" allowOverlap="1" wp14:anchorId="27A442A8" wp14:editId="08CF129B">
+          <wp:anchor distT="0" distB="0" distL="114300" distR="114300" simplePos="0" relativeHeight="251658240" behindDoc="0" locked="0" layoutInCell="1" allowOverlap="1" wp14:anchorId="26FEA0C0" wp14:editId="7B681F4B">
             <wp:simplePos x="0" y="0"/>
-            <wp:positionH relativeFrom="page">
-              <wp:align>right</wp:align>
+            <wp:positionH relativeFrom="margin">
+              <wp:align>center</wp:align>
             </wp:positionH>
             <wp:positionV relativeFrom="paragraph">
-              <wp:posOffset>313749</wp:posOffset>
+              <wp:posOffset>271204</wp:posOffset>
             </wp:positionV>
-            <wp:extent cx="7517130" cy="1413510"/>
-            <wp:effectExtent l="0" t="0" r="7620" b="0"/>
+            <wp:extent cx="7044124" cy="1051577"/>
+            <wp:effectExtent l="0" t="0" r="4445" b="0"/>
             <wp:wrapSquare wrapText="bothSides"/>
-            <wp:docPr id="2005255432" name="Picture 1" descr="A table with numbers and instructions&#10;&#10;Description automatically generated"/>
+            <wp:docPr id="500255294" name="Picture 1" descr="A screenshot of a computer"/>
             <wp:cNvGraphicFramePr>
               <a:graphicFrameLocks xmlns:a="http://schemas.openxmlformats.org/drawingml/2006/main" noChangeAspect="1"/>
             </wp:cNvGraphicFramePr>
@@ -480,10 +506,10 @@
               <a:graphicData uri="http://schemas.openxmlformats.org/drawingml/2006/picture">
                 <pic:pic xmlns:pic="http://schemas.openxmlformats.org/drawingml/2006/picture">
                   <pic:nvPicPr>
-                    <pic:cNvPr id="2005255432" name="Picture 1" descr="A table with numbers and instructions&#10;&#10;Description automatically generated"/>
+                    <pic:cNvPr id="222970326" name="Picture 1" descr="A screenshot of a computer"/>
                     <pic:cNvPicPr/>
                   </pic:nvPicPr>
-                  <pic:blipFill rotWithShape="1">
+                  <pic:blipFill>
                     <a:blip r:embed="rId5">
                       <a:extLst>
                         <a:ext uri="{28A0092B-C50C-407E-A947-70E740481C1C}">
@@ -491,25 +517,18 @@
                         </a:ext>
                       </a:extLst>
                     </a:blip>
-                    <a:srcRect l="693" t="2128" r="1195" b="3476"/>
-                    <a:stretch/>
+                    <a:stretch>
+                      <a:fillRect/>
+                    </a:stretch>
                   </pic:blipFill>
-                  <pic:spPr bwMode="auto">
+                  <pic:spPr>
                     <a:xfrm>
                       <a:off x="0" y="0"/>
-                      <a:ext cx="7517130" cy="1413510"/>
+                      <a:ext cx="7044124" cy="1051577"/>
                     </a:xfrm>
                     <a:prstGeom prst="rect">
                       <a:avLst/>
                     </a:prstGeom>
-                    <a:ln>
-                      <a:noFill/>
-                    </a:ln>
-                    <a:extLst>
-                      <a:ext uri="{53640926-AAD7-44D8-BBD7-CCE9431645EC}">
-                        <a14:shadowObscured xmlns:a14="http://schemas.microsoft.com/office/drawing/2010/main"/>
-                      </a:ext>
-                    </a:extLst>
                   </pic:spPr>
                 </pic:pic>
               </a:graphicData>
@@ -523,19 +542,6 @@
           </wp:anchor>
         </w:drawing>
       </w:r>
-      <w:r>
-        <w:rPr>
-          <w:rFonts w:eastAsiaTheme="minorHAnsi"/>
-          <w:b/>
-          <w:bCs/>
-          <w:sz w:val="28"/>
-          <w:szCs w:val="28"/>
-          <w:highlight w:val="yellow"/>
-          <w:lang w:eastAsia="en-US"/>
-          <w14:ligatures w14:val="standardContextual"/>
-        </w:rPr>
-        <w:t>UPDATE IF WE FINISH FORWARDING</w:t>
-      </w:r>
     </w:p>
     <w:p>
       <w:pPr>
@@ -557,7 +563,7 @@
         <w:pStyle w:val="ListParagraph"/>
         <w:numPr>
           <w:ilvl w:val="0"/>
-          <w:numId w:val="5"/>
+          <w:numId w:val="8"/>
         </w:numPr>
         <w:suppressAutoHyphens w:val="0"/>
         <w:autoSpaceDE w:val="0"/>
@@ -655,6 +661,895 @@
         </w:rPr>
         <w:t>between processors versus other applications.</w:t>
       </w:r>
+      <w:r>
+        <w:rPr>
+          <w:rFonts w:eastAsiaTheme="minorHAnsi"/>
+          <w:i/>
+          <w:iCs/>
+          <w:sz w:val="28"/>
+          <w:szCs w:val="28"/>
+          <w:lang w:eastAsia="en-US"/>
+          <w14:ligatures w14:val="standardContextual"/>
+        </w:rPr>
+        <w:t xml:space="preserve"> </w:t>
+      </w:r>
+    </w:p>
+    <w:p>
+      <w:pPr>
+        <w:pStyle w:val="ListParagraph"/>
+        <w:suppressAutoHyphens w:val="0"/>
+        <w:autoSpaceDE w:val="0"/>
+        <w:autoSpaceDN w:val="0"/>
+        <w:adjustRightInd w:val="0"/>
+        <w:rPr>
+          <w:rFonts w:eastAsiaTheme="minorHAnsi"/>
+          <w:sz w:val="28"/>
+          <w:szCs w:val="28"/>
+          <w:lang w:eastAsia="en-US"/>
+          <w14:ligatures w14:val="standardContextual"/>
+        </w:rPr>
+      </w:pPr>
+    </w:p>
+    <w:p>
+      <w:pPr>
+        <w:rPr>
+          <w:rFonts w:eastAsiaTheme="minorHAnsi"/>
+          <w:sz w:val="24"/>
+          <w:szCs w:val="24"/>
+          <w:lang w:eastAsia="en-US"/>
+          <w14:ligatures w14:val="standardContextual"/>
+        </w:rPr>
+      </w:pPr>
+      <w:r>
+        <w:rPr>
+          <w:rFonts w:eastAsiaTheme="minorHAnsi"/>
+          <w:sz w:val="24"/>
+          <w:szCs w:val="24"/>
+          <w:lang w:eastAsia="en-US"/>
+          <w14:ligatures w14:val="standardContextual"/>
+        </w:rPr>
+        <w:t xml:space="preserve">Looking at these results, they all make sense. The maximum cycle time was highest on the software and slowest on the single-cycle processor, but the CPI for the single-cycle was faster, and the overall execution time was quicker. This is because it measures the output from one D-flip flop to the input of another. With the </w:t>
+      </w:r>
+      <w:proofErr w:type="gramStart"/>
+      <w:r>
+        <w:rPr>
+          <w:rFonts w:eastAsiaTheme="minorHAnsi"/>
+          <w:sz w:val="24"/>
+          <w:szCs w:val="24"/>
+          <w:lang w:eastAsia="en-US"/>
+          <w14:ligatures w14:val="standardContextual"/>
+        </w:rPr>
+        <w:t>single-cycle</w:t>
+      </w:r>
+      <w:proofErr w:type="gramEnd"/>
+      <w:r>
+        <w:rPr>
+          <w:rFonts w:eastAsiaTheme="minorHAnsi"/>
+          <w:sz w:val="24"/>
+          <w:szCs w:val="24"/>
+          <w:lang w:eastAsia="en-US"/>
+          <w14:ligatures w14:val="standardContextual"/>
+        </w:rPr>
+        <w:t xml:space="preserve">, it takes the most time because it must pass through all stages, whereas with the multi-cycle, our slowest time would just be our slowest stage. </w:t>
+      </w:r>
+    </w:p>
+    <w:p>
+      <w:pPr>
+        <w:rPr>
+          <w:rFonts w:eastAsiaTheme="minorHAnsi"/>
+          <w:sz w:val="24"/>
+          <w:szCs w:val="24"/>
+          <w:lang w:eastAsia="en-US"/>
+          <w14:ligatures w14:val="standardContextual"/>
+        </w:rPr>
+      </w:pPr>
+    </w:p>
+    <w:p>
+      <w:pPr>
+        <w:rPr>
+          <w:rFonts w:eastAsiaTheme="minorHAnsi"/>
+          <w:sz w:val="24"/>
+          <w:szCs w:val="24"/>
+          <w:lang w:eastAsia="en-US"/>
+          <w14:ligatures w14:val="standardContextual"/>
+        </w:rPr>
+      </w:pPr>
+      <w:r>
+        <w:rPr>
+          <w:rFonts w:eastAsiaTheme="minorHAnsi"/>
+          <w:sz w:val="24"/>
+          <w:szCs w:val="24"/>
+          <w:lang w:eastAsia="en-US"/>
+          <w14:ligatures w14:val="standardContextual"/>
+        </w:rPr>
+        <w:t>The software is slightly faster than the hardware because the multiplexers and the hazard detection unit used for forwarding data in the hardware may have led to a critical path slowdown.</w:t>
+      </w:r>
+      <w:r>
+        <w:rPr>
+          <w:rFonts w:eastAsiaTheme="minorHAnsi"/>
+          <w:sz w:val="24"/>
+          <w:szCs w:val="24"/>
+          <w:lang w:eastAsia="en-US"/>
+          <w14:ligatures w14:val="standardContextual"/>
+        </w:rPr>
+        <w:t xml:space="preserve"> </w:t>
+      </w:r>
+      <w:r>
+        <w:rPr>
+          <w:rFonts w:eastAsiaTheme="minorHAnsi"/>
+          <w:sz w:val="24"/>
+          <w:szCs w:val="24"/>
+          <w:lang w:eastAsia="en-US"/>
+          <w14:ligatures w14:val="standardContextual"/>
+        </w:rPr>
+        <w:t>However, when examining the CPI and execution time, you can see that the hardware was overall faster despite a significant increase in execution time. This was because in the software, we counted the NOPs (</w:t>
+      </w:r>
+      <w:proofErr w:type="gramStart"/>
+      <w:r>
+        <w:rPr>
+          <w:rFonts w:eastAsiaTheme="minorHAnsi"/>
+          <w:sz w:val="24"/>
+          <w:szCs w:val="24"/>
+          <w:lang w:eastAsia="en-US"/>
+          <w14:ligatures w14:val="standardContextual"/>
+        </w:rPr>
+        <w:t>no</w:t>
+      </w:r>
+      <w:proofErr w:type="gramEnd"/>
+      <w:r>
+        <w:rPr>
+          <w:rFonts w:eastAsiaTheme="minorHAnsi"/>
+          <w:sz w:val="24"/>
+          <w:szCs w:val="24"/>
+          <w:lang w:eastAsia="en-US"/>
+          <w14:ligatures w14:val="standardContextual"/>
+        </w:rPr>
+        <w:t>-operation instructions) as instructions that were placed to avoid data and control hazards. The only time an instruction wasn't counted was when a branch was taken, thus we had additional overhead from 3 instructions that didn’t need to be computed. The software scheduling overall added quite a lot of extra NOP instructions to avoid all data hazards, and because of that, the total number of instructions ended up being considerably more than any other design, leading to an overall slower</w:t>
+      </w:r>
+      <w:r>
+        <w:rPr>
+          <w:rFonts w:eastAsiaTheme="minorHAnsi"/>
+          <w:sz w:val="24"/>
+          <w:szCs w:val="24"/>
+          <w:lang w:eastAsia="en-US"/>
+          <w14:ligatures w14:val="standardContextual"/>
+        </w:rPr>
+        <w:t xml:space="preserve"> execution time</w:t>
+      </w:r>
+      <w:r>
+        <w:rPr>
+          <w:rFonts w:eastAsiaTheme="minorHAnsi"/>
+          <w:sz w:val="24"/>
+          <w:szCs w:val="24"/>
+          <w:lang w:eastAsia="en-US"/>
+          <w14:ligatures w14:val="standardContextual"/>
+        </w:rPr>
+        <w:t>.</w:t>
+      </w:r>
+    </w:p>
+    <w:p>
+      <w:pPr>
+        <w:rPr>
+          <w:rFonts w:eastAsiaTheme="minorHAnsi"/>
+          <w:sz w:val="24"/>
+          <w:szCs w:val="24"/>
+          <w:lang w:eastAsia="en-US"/>
+          <w14:ligatures w14:val="standardContextual"/>
+        </w:rPr>
+      </w:pPr>
+    </w:p>
+    <w:p>
+      <w:pPr>
+        <w:rPr>
+          <w:rFonts w:eastAsiaTheme="minorHAnsi"/>
+          <w:sz w:val="24"/>
+          <w:szCs w:val="24"/>
+          <w:lang w:eastAsia="en-US"/>
+          <w14:ligatures w14:val="standardContextual"/>
+        </w:rPr>
+      </w:pPr>
+      <w:r>
+        <w:rPr>
+          <w:rFonts w:eastAsiaTheme="minorHAnsi"/>
+          <w:sz w:val="24"/>
+          <w:szCs w:val="24"/>
+          <w:lang w:eastAsia="en-US"/>
+          <w14:ligatures w14:val="standardContextual"/>
+        </w:rPr>
+        <w:t>Looking at the hardware, however, we can see that while it had a much higher CPI and a slightly slower cycle time</w:t>
+      </w:r>
+      <w:r>
+        <w:rPr>
+          <w:rFonts w:eastAsiaTheme="minorHAnsi"/>
+          <w:sz w:val="24"/>
+          <w:szCs w:val="24"/>
+          <w:lang w:eastAsia="en-US"/>
+          <w14:ligatures w14:val="standardContextual"/>
+        </w:rPr>
+        <w:t xml:space="preserve"> than </w:t>
+      </w:r>
+      <w:r>
+        <w:rPr>
+          <w:rFonts w:eastAsiaTheme="minorHAnsi"/>
+          <w:sz w:val="24"/>
+          <w:szCs w:val="24"/>
+          <w:lang w:eastAsia="en-US"/>
+          <w14:ligatures w14:val="standardContextual"/>
+        </w:rPr>
+        <w:t>the software scheduled pipeline</w:t>
+      </w:r>
+      <w:r>
+        <w:rPr>
+          <w:rFonts w:eastAsiaTheme="minorHAnsi"/>
+          <w:sz w:val="24"/>
+          <w:szCs w:val="24"/>
+          <w:lang w:eastAsia="en-US"/>
+          <w14:ligatures w14:val="standardContextual"/>
+        </w:rPr>
+        <w:t xml:space="preserve">, it was faster overall. This was because of its ability to insert stalls and flushes </w:t>
+      </w:r>
+      <w:proofErr w:type="gramStart"/>
+      <w:r>
+        <w:rPr>
+          <w:rFonts w:eastAsiaTheme="minorHAnsi"/>
+          <w:sz w:val="24"/>
+          <w:szCs w:val="24"/>
+          <w:lang w:eastAsia="en-US"/>
+          <w14:ligatures w14:val="standardContextual"/>
+        </w:rPr>
+        <w:t>only</w:t>
+      </w:r>
+      <w:proofErr w:type="gramEnd"/>
+      <w:r>
+        <w:rPr>
+          <w:rFonts w:eastAsiaTheme="minorHAnsi"/>
+          <w:sz w:val="24"/>
+          <w:szCs w:val="24"/>
+          <w:lang w:eastAsia="en-US"/>
+          <w14:ligatures w14:val="standardContextual"/>
+        </w:rPr>
+        <w:t xml:space="preserve"> when necessary, as well as its capability to forward </w:t>
+      </w:r>
+      <w:r>
+        <w:rPr>
+          <w:rFonts w:eastAsiaTheme="minorHAnsi"/>
+          <w:sz w:val="24"/>
+          <w:szCs w:val="24"/>
+          <w:lang w:eastAsia="en-US"/>
+          <w14:ligatures w14:val="standardContextual"/>
+        </w:rPr>
+        <w:t>mo</w:t>
+      </w:r>
+      <w:r>
+        <w:rPr>
+          <w:rFonts w:eastAsiaTheme="minorHAnsi"/>
+          <w:sz w:val="24"/>
+          <w:szCs w:val="24"/>
+          <w:lang w:eastAsia="en-US"/>
+          <w14:ligatures w14:val="standardContextual"/>
+        </w:rPr>
+        <w:t>st</w:t>
+      </w:r>
+      <w:r>
+        <w:rPr>
+          <w:rFonts w:eastAsiaTheme="minorHAnsi"/>
+          <w:sz w:val="24"/>
+          <w:szCs w:val="24"/>
+          <w:lang w:eastAsia="en-US"/>
+          <w14:ligatures w14:val="standardContextual"/>
+        </w:rPr>
+        <w:t xml:space="preserve"> data</w:t>
+      </w:r>
+      <w:r>
+        <w:rPr>
+          <w:rFonts w:eastAsiaTheme="minorHAnsi"/>
+          <w:sz w:val="24"/>
+          <w:szCs w:val="24"/>
+          <w:lang w:eastAsia="en-US"/>
+          <w14:ligatures w14:val="standardContextual"/>
+        </w:rPr>
+        <w:t xml:space="preserve"> hazards, meaning we would have significantly fewer total instructions to cover. As a result, we could finish the program faster, despite having a slower cycle time. Comparing this to the single-cycle processor, however, neither would be enough optimization to beat the original design</w:t>
+      </w:r>
+      <w:r>
+        <w:rPr>
+          <w:rFonts w:eastAsiaTheme="minorHAnsi"/>
+          <w:sz w:val="24"/>
+          <w:szCs w:val="24"/>
+          <w:lang w:eastAsia="en-US"/>
+          <w14:ligatures w14:val="standardContextual"/>
+        </w:rPr>
+        <w:t xml:space="preserve"> in these out two benchmarks we compared</w:t>
+      </w:r>
+      <w:r>
+        <w:rPr>
+          <w:rFonts w:eastAsiaTheme="minorHAnsi"/>
+          <w:sz w:val="24"/>
+          <w:szCs w:val="24"/>
+          <w:lang w:eastAsia="en-US"/>
+          <w14:ligatures w14:val="standardContextual"/>
+        </w:rPr>
+        <w:t>. As the total number of instructions would have to be much high</w:t>
+      </w:r>
+      <w:r>
+        <w:rPr>
+          <w:rFonts w:eastAsiaTheme="minorHAnsi"/>
+          <w:sz w:val="24"/>
+          <w:szCs w:val="24"/>
+          <w:lang w:eastAsia="en-US"/>
+          <w14:ligatures w14:val="standardContextual"/>
+        </w:rPr>
+        <w:t>er, or the jumps would need to be much lower in our compared designs</w:t>
+      </w:r>
+      <w:r>
+        <w:rPr>
+          <w:rFonts w:eastAsiaTheme="minorHAnsi"/>
+          <w:sz w:val="24"/>
+          <w:szCs w:val="24"/>
+          <w:lang w:eastAsia="en-US"/>
+          <w14:ligatures w14:val="standardContextual"/>
+        </w:rPr>
+        <w:t xml:space="preserve">. Since the cycle time is about double, we’d also need to see no more than double the total number of </w:t>
+      </w:r>
+      <w:r>
+        <w:rPr>
+          <w:rFonts w:eastAsiaTheme="minorHAnsi"/>
+          <w:sz w:val="24"/>
+          <w:szCs w:val="24"/>
+          <w:lang w:eastAsia="en-US"/>
+          <w14:ligatures w14:val="standardContextual"/>
+        </w:rPr>
+        <w:t>cycles to instructions</w:t>
+      </w:r>
+      <w:r>
+        <w:rPr>
+          <w:rFonts w:eastAsiaTheme="minorHAnsi"/>
+          <w:sz w:val="24"/>
+          <w:szCs w:val="24"/>
+          <w:lang w:eastAsia="en-US"/>
+          <w14:ligatures w14:val="standardContextual"/>
+        </w:rPr>
+        <w:t xml:space="preserve"> for the two processors to break even.</w:t>
+      </w:r>
+    </w:p>
+    <w:p>
+      <w:pPr>
+        <w:rPr>
+          <w:rFonts w:eastAsiaTheme="minorHAnsi"/>
+          <w:sz w:val="24"/>
+          <w:szCs w:val="24"/>
+          <w:lang w:eastAsia="en-US"/>
+          <w14:ligatures w14:val="standardContextual"/>
+        </w:rPr>
+      </w:pPr>
+    </w:p>
+    <w:p>
+      <w:pPr>
+        <w:rPr>
+          <w:rFonts w:eastAsiaTheme="minorHAnsi"/>
+          <w:sz w:val="24"/>
+          <w:szCs w:val="24"/>
+          <w:lang w:eastAsia="en-US"/>
+          <w14:ligatures w14:val="standardContextual"/>
+        </w:rPr>
+      </w:pPr>
+      <w:r>
+        <w:rPr>
+          <w:rFonts w:eastAsiaTheme="minorHAnsi"/>
+          <w:sz w:val="24"/>
+          <w:szCs w:val="24"/>
+          <w:lang w:eastAsia="en-US"/>
+          <w14:ligatures w14:val="standardContextual"/>
+        </w:rPr>
+        <w:lastRenderedPageBreak/>
+        <w:t xml:space="preserve">The most interesting thing to note here is that even though </w:t>
+      </w:r>
+      <w:r>
+        <w:rPr>
+          <w:rFonts w:eastAsiaTheme="minorHAnsi"/>
+          <w:sz w:val="24"/>
+          <w:szCs w:val="24"/>
+          <w:lang w:eastAsia="en-US"/>
+          <w14:ligatures w14:val="standardContextual"/>
+        </w:rPr>
+        <w:t>Grendel</w:t>
+      </w:r>
+      <w:r>
+        <w:rPr>
+          <w:rFonts w:eastAsiaTheme="minorHAnsi"/>
+          <w:sz w:val="24"/>
+          <w:szCs w:val="24"/>
+          <w:lang w:eastAsia="en-US"/>
+          <w14:ligatures w14:val="standardContextual"/>
+        </w:rPr>
+        <w:t xml:space="preserve"> was slightly slower to </w:t>
+      </w:r>
+      <w:r>
+        <w:rPr>
+          <w:rFonts w:eastAsiaTheme="minorHAnsi"/>
+          <w:sz w:val="24"/>
+          <w:szCs w:val="24"/>
+          <w:lang w:eastAsia="en-US"/>
+          <w14:ligatures w14:val="standardContextual"/>
+        </w:rPr>
+        <w:t>execute</w:t>
+      </w:r>
+      <w:r>
+        <w:rPr>
+          <w:rFonts w:eastAsiaTheme="minorHAnsi"/>
+          <w:sz w:val="24"/>
+          <w:szCs w:val="24"/>
+          <w:lang w:eastAsia="en-US"/>
+          <w14:ligatures w14:val="standardContextual"/>
+        </w:rPr>
+        <w:t xml:space="preserve"> the hardware design compared to the single-cycle processor (</w:t>
+      </w:r>
+      <w:r>
+        <w:rPr>
+          <w:rFonts w:eastAsiaTheme="minorHAnsi"/>
+          <w:sz w:val="24"/>
+          <w:szCs w:val="24"/>
+          <w:lang w:eastAsia="en-US"/>
+          <w14:ligatures w14:val="standardContextual"/>
+        </w:rPr>
+        <w:t>10% slower</w:t>
+      </w:r>
+      <w:r>
+        <w:rPr>
+          <w:rFonts w:eastAsiaTheme="minorHAnsi"/>
+          <w:sz w:val="24"/>
+          <w:szCs w:val="24"/>
+          <w:lang w:eastAsia="en-US"/>
+          <w14:ligatures w14:val="standardContextual"/>
+        </w:rPr>
+        <w:t xml:space="preserve">) as opposed to </w:t>
+      </w:r>
+      <w:r>
+        <w:rPr>
+          <w:rFonts w:eastAsiaTheme="minorHAnsi"/>
+          <w:sz w:val="24"/>
+          <w:szCs w:val="24"/>
+          <w:lang w:eastAsia="en-US"/>
+          <w14:ligatures w14:val="standardContextual"/>
+        </w:rPr>
+        <w:t>Bubble sort</w:t>
+      </w:r>
+      <w:r>
+        <w:rPr>
+          <w:rFonts w:eastAsiaTheme="minorHAnsi"/>
+          <w:sz w:val="24"/>
+          <w:szCs w:val="24"/>
+          <w:lang w:eastAsia="en-US"/>
+          <w14:ligatures w14:val="standardContextual"/>
+        </w:rPr>
+        <w:t>, which was only about 1</w:t>
+      </w:r>
+      <w:r>
+        <w:rPr>
+          <w:rFonts w:eastAsiaTheme="minorHAnsi"/>
+          <w:sz w:val="24"/>
+          <w:szCs w:val="24"/>
+          <w:lang w:eastAsia="en-US"/>
+          <w14:ligatures w14:val="standardContextual"/>
+        </w:rPr>
+        <w:t>7</w:t>
+      </w:r>
+      <w:r>
+        <w:rPr>
+          <w:rFonts w:eastAsiaTheme="minorHAnsi"/>
+          <w:sz w:val="24"/>
+          <w:szCs w:val="24"/>
+          <w:lang w:eastAsia="en-US"/>
+          <w14:ligatures w14:val="standardContextual"/>
+        </w:rPr>
+        <w:t>% slower. This discrepancy comes down to the types of instructions and the types of forwards we have in place.</w:t>
+      </w:r>
+      <w:r>
+        <w:rPr>
+          <w:rFonts w:eastAsiaTheme="minorHAnsi"/>
+          <w:sz w:val="24"/>
+          <w:szCs w:val="24"/>
+          <w:lang w:eastAsia="en-US"/>
+          <w14:ligatures w14:val="standardContextual"/>
+        </w:rPr>
+        <w:t xml:space="preserve"> In </w:t>
+      </w:r>
+      <w:r>
+        <w:rPr>
+          <w:rFonts w:eastAsiaTheme="minorHAnsi"/>
+          <w:sz w:val="24"/>
+          <w:szCs w:val="24"/>
+          <w:lang w:eastAsia="en-US"/>
+          <w14:ligatures w14:val="standardContextual"/>
+        </w:rPr>
+        <w:t>Grendel</w:t>
+      </w:r>
+      <w:r>
+        <w:rPr>
+          <w:rFonts w:eastAsiaTheme="minorHAnsi"/>
+          <w:sz w:val="24"/>
+          <w:szCs w:val="24"/>
+          <w:lang w:eastAsia="en-US"/>
+          <w14:ligatures w14:val="standardContextual"/>
+        </w:rPr>
+        <w:t xml:space="preserve">, there are more data hazards, which we were able to mitigate, but in </w:t>
+      </w:r>
+      <w:r>
+        <w:rPr>
+          <w:rFonts w:eastAsiaTheme="minorHAnsi"/>
+          <w:sz w:val="24"/>
+          <w:szCs w:val="24"/>
+          <w:lang w:eastAsia="en-US"/>
+          <w14:ligatures w14:val="standardContextual"/>
+        </w:rPr>
+        <w:t>bubble sort</w:t>
+      </w:r>
+      <w:r>
+        <w:rPr>
+          <w:rFonts w:eastAsiaTheme="minorHAnsi"/>
+          <w:sz w:val="24"/>
+          <w:szCs w:val="24"/>
+          <w:lang w:eastAsia="en-US"/>
+          <w14:ligatures w14:val="standardContextual"/>
+        </w:rPr>
+        <w:t xml:space="preserve"> we mostly had jumps.</w:t>
+      </w:r>
+      <w:r>
+        <w:rPr>
+          <w:rFonts w:eastAsiaTheme="minorHAnsi"/>
+          <w:sz w:val="24"/>
+          <w:szCs w:val="24"/>
+          <w:lang w:eastAsia="en-US"/>
+          <w14:ligatures w14:val="standardContextual"/>
+        </w:rPr>
+        <w:t xml:space="preserve"> Because we only implemented data hazard forwarders</w:t>
+      </w:r>
+      <w:r>
+        <w:rPr>
+          <w:rFonts w:eastAsiaTheme="minorHAnsi"/>
+          <w:sz w:val="24"/>
+          <w:szCs w:val="24"/>
+          <w:lang w:eastAsia="en-US"/>
+          <w14:ligatures w14:val="standardContextual"/>
+        </w:rPr>
+        <w:t xml:space="preserve"> for our design this caused </w:t>
+      </w:r>
+      <w:r>
+        <w:rPr>
+          <w:rFonts w:eastAsiaTheme="minorHAnsi"/>
+          <w:sz w:val="24"/>
+          <w:szCs w:val="24"/>
+          <w:lang w:eastAsia="en-US"/>
+          <w14:ligatures w14:val="standardContextual"/>
+        </w:rPr>
+        <w:t>Grendel</w:t>
+      </w:r>
+      <w:r>
+        <w:rPr>
+          <w:rFonts w:eastAsiaTheme="minorHAnsi"/>
+          <w:sz w:val="24"/>
+          <w:szCs w:val="24"/>
+          <w:lang w:eastAsia="en-US"/>
+          <w14:ligatures w14:val="standardContextual"/>
+        </w:rPr>
+        <w:t xml:space="preserve"> to </w:t>
+      </w:r>
+      <w:r>
+        <w:rPr>
+          <w:rFonts w:eastAsiaTheme="minorHAnsi"/>
+          <w:sz w:val="24"/>
+          <w:szCs w:val="24"/>
+          <w:lang w:eastAsia="en-US"/>
+          <w14:ligatures w14:val="standardContextual"/>
+        </w:rPr>
+        <w:t xml:space="preserve">perform at a slightly faster speed than </w:t>
+      </w:r>
+      <w:r>
+        <w:rPr>
+          <w:rFonts w:eastAsiaTheme="minorHAnsi"/>
+          <w:sz w:val="24"/>
+          <w:szCs w:val="24"/>
+          <w:lang w:eastAsia="en-US"/>
+          <w14:ligatures w14:val="standardContextual"/>
+        </w:rPr>
+        <w:t>bubble sort</w:t>
+      </w:r>
+      <w:r>
+        <w:rPr>
+          <w:rFonts w:eastAsiaTheme="minorHAnsi"/>
+          <w:sz w:val="24"/>
+          <w:szCs w:val="24"/>
+          <w:lang w:eastAsia="en-US"/>
+          <w14:ligatures w14:val="standardContextual"/>
+        </w:rPr>
+        <w:t>.</w:t>
+      </w:r>
+      <w:r>
+        <w:rPr>
+          <w:rFonts w:eastAsiaTheme="minorHAnsi"/>
+          <w:sz w:val="24"/>
+          <w:szCs w:val="24"/>
+          <w:lang w:eastAsia="en-US"/>
+          <w14:ligatures w14:val="standardContextual"/>
+        </w:rPr>
+        <w:t xml:space="preserve"> </w:t>
+      </w:r>
+      <w:r>
+        <w:rPr>
+          <w:rFonts w:eastAsiaTheme="minorHAnsi"/>
+          <w:sz w:val="24"/>
+          <w:szCs w:val="24"/>
+          <w:lang w:eastAsia="en-US"/>
+          <w14:ligatures w14:val="standardContextual"/>
+        </w:rPr>
+        <w:t>I</w:t>
+      </w:r>
+      <w:r>
+        <w:rPr>
+          <w:rFonts w:eastAsiaTheme="minorHAnsi"/>
+          <w:sz w:val="24"/>
+          <w:szCs w:val="24"/>
+          <w:lang w:eastAsia="en-US"/>
+          <w14:ligatures w14:val="standardContextual"/>
+        </w:rPr>
+        <w:t xml:space="preserve">f we had a much larger application without jumps, the hardware might be just as fast, if not slightly faster than the single-cycle processor. But with applications that are very dependent on jumps like </w:t>
+      </w:r>
+      <w:r>
+        <w:rPr>
+          <w:rFonts w:eastAsiaTheme="minorHAnsi"/>
+          <w:sz w:val="24"/>
+          <w:szCs w:val="24"/>
+          <w:lang w:eastAsia="en-US"/>
+          <w14:ligatures w14:val="standardContextual"/>
+        </w:rPr>
+        <w:t>Grendel</w:t>
+      </w:r>
+      <w:r>
+        <w:rPr>
+          <w:rFonts w:eastAsiaTheme="minorHAnsi"/>
+          <w:sz w:val="24"/>
+          <w:szCs w:val="24"/>
+          <w:lang w:eastAsia="en-US"/>
+          <w14:ligatures w14:val="standardContextual"/>
+        </w:rPr>
+        <w:t xml:space="preserve"> or </w:t>
+      </w:r>
+      <w:r>
+        <w:rPr>
+          <w:rFonts w:eastAsiaTheme="minorHAnsi"/>
+          <w:sz w:val="24"/>
+          <w:szCs w:val="24"/>
+          <w:lang w:eastAsia="en-US"/>
+          <w14:ligatures w14:val="standardContextual"/>
+        </w:rPr>
+        <w:t>bubble sort</w:t>
+      </w:r>
+      <w:r>
+        <w:rPr>
+          <w:rFonts w:eastAsiaTheme="minorHAnsi"/>
+          <w:sz w:val="24"/>
+          <w:szCs w:val="24"/>
+          <w:lang w:eastAsia="en-US"/>
+          <w14:ligatures w14:val="standardContextual"/>
+        </w:rPr>
+        <w:t xml:space="preserve">, we are slowed down by the need to keep stalling and flushing to avoid all the </w:t>
+      </w:r>
+      <w:r>
+        <w:rPr>
+          <w:rFonts w:eastAsiaTheme="minorHAnsi"/>
+          <w:sz w:val="24"/>
+          <w:szCs w:val="24"/>
+          <w:lang w:eastAsia="en-US"/>
+          <w14:ligatures w14:val="standardContextual"/>
+        </w:rPr>
+        <w:t xml:space="preserve">control </w:t>
+      </w:r>
+      <w:r>
+        <w:rPr>
+          <w:rFonts w:eastAsiaTheme="minorHAnsi"/>
+          <w:sz w:val="24"/>
+          <w:szCs w:val="24"/>
+          <w:lang w:eastAsia="en-US"/>
+          <w14:ligatures w14:val="standardContextual"/>
+        </w:rPr>
+        <w:t>hazards, causing the CPI to rise.</w:t>
+      </w:r>
+    </w:p>
+    <w:p>
+      <w:pPr>
+        <w:rPr>
+          <w:rFonts w:eastAsiaTheme="minorHAnsi"/>
+          <w:sz w:val="24"/>
+          <w:szCs w:val="24"/>
+          <w:lang w:eastAsia="en-US"/>
+          <w14:ligatures w14:val="standardContextual"/>
+        </w:rPr>
+      </w:pPr>
+    </w:p>
+    <w:p>
+      <w:pPr>
+        <w:rPr>
+          <w:rFonts w:eastAsiaTheme="minorHAnsi"/>
+          <w:sz w:val="24"/>
+          <w:szCs w:val="24"/>
+          <w:lang w:eastAsia="en-US"/>
+          <w14:ligatures w14:val="standardContextual"/>
+        </w:rPr>
+      </w:pPr>
+      <w:r>
+        <w:rPr>
+          <w:rFonts w:eastAsiaTheme="minorHAnsi"/>
+          <w:sz w:val="24"/>
+          <w:szCs w:val="24"/>
+          <w:lang w:eastAsia="en-US"/>
+          <w14:ligatures w14:val="standardContextual"/>
+        </w:rPr>
+        <w:t>When comparing the software</w:t>
+      </w:r>
+      <w:r>
+        <w:rPr>
+          <w:rFonts w:eastAsiaTheme="minorHAnsi"/>
+          <w:sz w:val="24"/>
+          <w:szCs w:val="24"/>
+          <w:lang w:eastAsia="en-US"/>
+          <w14:ligatures w14:val="standardContextual"/>
+        </w:rPr>
+        <w:t xml:space="preserve">, </w:t>
+      </w:r>
+      <w:r>
+        <w:rPr>
+          <w:rFonts w:eastAsiaTheme="minorHAnsi"/>
+          <w:sz w:val="24"/>
+          <w:szCs w:val="24"/>
+          <w:lang w:eastAsia="en-US"/>
+          <w14:ligatures w14:val="standardContextual"/>
+        </w:rPr>
+        <w:t xml:space="preserve">hardware, </w:t>
+      </w:r>
+      <w:r>
+        <w:rPr>
+          <w:rFonts w:eastAsiaTheme="minorHAnsi"/>
+          <w:sz w:val="24"/>
+          <w:szCs w:val="24"/>
+          <w:lang w:eastAsia="en-US"/>
+          <w14:ligatures w14:val="standardContextual"/>
+        </w:rPr>
+        <w:t xml:space="preserve">and single cycle, </w:t>
+      </w:r>
+      <w:r>
+        <w:rPr>
+          <w:rFonts w:eastAsiaTheme="minorHAnsi"/>
+          <w:sz w:val="24"/>
+          <w:szCs w:val="24"/>
+          <w:lang w:eastAsia="en-US"/>
+          <w14:ligatures w14:val="standardContextual"/>
+        </w:rPr>
+        <w:t xml:space="preserve">the overall choice of which design is better would come down to the needs of the user. If they are looking for the fastest version with the highest cycle time, we would recommend the software version. However, it will not be very backward compatible with programs because of its need for software scheduling. If someone were looking for whatever processor is the easiest and will get the job done quickly enough, </w:t>
+      </w:r>
+      <w:r>
+        <w:rPr>
+          <w:rFonts w:eastAsiaTheme="minorHAnsi"/>
+          <w:sz w:val="24"/>
+          <w:szCs w:val="24"/>
+          <w:lang w:eastAsia="en-US"/>
+          <w14:ligatures w14:val="standardContextual"/>
+        </w:rPr>
+        <w:t xml:space="preserve">no matter the scenario, </w:t>
+      </w:r>
+      <w:r>
+        <w:rPr>
+          <w:rFonts w:eastAsiaTheme="minorHAnsi"/>
+          <w:sz w:val="24"/>
+          <w:szCs w:val="24"/>
+          <w:lang w:eastAsia="en-US"/>
+          <w14:ligatures w14:val="standardContextual"/>
+        </w:rPr>
+        <w:t>we would recommend the single-cycle processor. Which on paper may appear significantly slower, its overall execution is faster because it doesn’t need to worry about rescheduling for hazards or even trying to detect them. And if someone wanted a processor that would more than likely offer faster execution time overall if the programs being run were optimized to not have a lot of jumping, then they should go with the hardware with forwarding. In the long run, in terms of trillions of instructions, it is more than likely that the gap of the hardware being slower would close.</w:t>
+      </w:r>
+    </w:p>
+    <w:p>
+      <w:pPr>
+        <w:rPr>
+          <w:rFonts w:eastAsiaTheme="minorHAnsi"/>
+          <w:sz w:val="24"/>
+          <w:szCs w:val="24"/>
+          <w:lang w:eastAsia="en-US"/>
+          <w14:ligatures w14:val="standardContextual"/>
+        </w:rPr>
+      </w:pPr>
+    </w:p>
+    <w:p>
+      <w:pPr>
+        <w:rPr>
+          <w:rFonts w:eastAsiaTheme="minorHAnsi"/>
+          <w:sz w:val="28"/>
+          <w:szCs w:val="28"/>
+          <w:lang w:eastAsia="en-US"/>
+          <w14:ligatures w14:val="standardContextual"/>
+        </w:rPr>
+      </w:pPr>
+      <w:r>
+        <w:rPr>
+          <w:rFonts w:eastAsiaTheme="minorHAnsi"/>
+          <w:sz w:val="24"/>
+          <w:szCs w:val="24"/>
+          <w:lang w:eastAsia="en-US"/>
+          <w14:ligatures w14:val="standardContextual"/>
+        </w:rPr>
+        <w:t xml:space="preserve">The great thing about the hardware-scheduled processor is that it can continue to be optimized, making things run even faster. Given enough time, we might have been able to learn how to avoid all hazards in hardware using forwarders, which would speed up the execution time to almost double that of the single cycle. That’s where the single-cycle processor </w:t>
+      </w:r>
+      <w:proofErr w:type="gramStart"/>
+      <w:r>
+        <w:rPr>
+          <w:rFonts w:eastAsiaTheme="minorHAnsi"/>
+          <w:sz w:val="24"/>
+          <w:szCs w:val="24"/>
+          <w:lang w:eastAsia="en-US"/>
+          <w14:ligatures w14:val="standardContextual"/>
+        </w:rPr>
+        <w:t>actually loses</w:t>
+      </w:r>
+      <w:proofErr w:type="gramEnd"/>
+      <w:r>
+        <w:rPr>
+          <w:rFonts w:eastAsiaTheme="minorHAnsi"/>
+          <w:sz w:val="24"/>
+          <w:szCs w:val="24"/>
+          <w:lang w:eastAsia="en-US"/>
+          <w14:ligatures w14:val="standardContextual"/>
+        </w:rPr>
+        <w:t xml:space="preserve"> out, because the hardware is only as slow as its slowest stage, it can continue to be optimized bit by bit. However, with the single-cycle processor, you can only optimize the components so much before you start hitting a wall, sort of like what’s happening right now. We have the basic components, and so we can only speed those up; however, with the hardware, we can use the same components and optimize them to finish each stage</w:t>
+      </w:r>
+      <w:r>
+        <w:rPr>
+          <w:rFonts w:eastAsiaTheme="minorHAnsi"/>
+          <w:sz w:val="24"/>
+          <w:szCs w:val="24"/>
+          <w:lang w:eastAsia="en-US"/>
+          <w14:ligatures w14:val="standardContextual"/>
+        </w:rPr>
+        <w:t xml:space="preserve"> faster, as well as minimize our</w:t>
+      </w:r>
+      <w:r>
+        <w:rPr>
+          <w:rFonts w:eastAsiaTheme="minorHAnsi"/>
+          <w:sz w:val="24"/>
+          <w:szCs w:val="24"/>
+          <w:lang w:eastAsia="en-US"/>
+          <w14:ligatures w14:val="standardContextual"/>
+        </w:rPr>
+        <w:t xml:space="preserve"> stalls </w:t>
+      </w:r>
+      <w:r>
+        <w:rPr>
+          <w:rFonts w:eastAsiaTheme="minorHAnsi"/>
+          <w:sz w:val="24"/>
+          <w:szCs w:val="24"/>
+          <w:lang w:eastAsia="en-US"/>
+          <w14:ligatures w14:val="standardContextual"/>
+        </w:rPr>
+        <w:t>and flushes</w:t>
+      </w:r>
+      <w:r>
+        <w:rPr>
+          <w:rFonts w:eastAsiaTheme="minorHAnsi"/>
+          <w:sz w:val="24"/>
+          <w:szCs w:val="24"/>
+          <w:lang w:eastAsia="en-US"/>
+          <w14:ligatures w14:val="standardContextual"/>
+        </w:rPr>
+        <w:t>.</w:t>
+      </w:r>
+    </w:p>
+    <w:p>
+      <w:pPr>
+        <w:rPr>
+          <w:rFonts w:eastAsiaTheme="minorHAnsi"/>
+          <w:sz w:val="28"/>
+          <w:szCs w:val="28"/>
+          <w:lang w:eastAsia="en-US"/>
+          <w14:ligatures w14:val="standardContextual"/>
+        </w:rPr>
+      </w:pPr>
     </w:p>
     <w:p>
       <w:pPr>
@@ -672,7 +1567,7 @@
         <w:pStyle w:val="ListParagraph"/>
         <w:numPr>
           <w:ilvl w:val="0"/>
-          <w:numId w:val="5"/>
+          <w:numId w:val="8"/>
         </w:numPr>
         <w:suppressAutoHyphens w:val="0"/>
         <w:autoSpaceDE w:val="0"/>
@@ -720,19 +1615,7 @@
           <w:lang w:eastAsia="en-US"/>
           <w14:ligatures w14:val="standardContextual"/>
         </w:rPr>
-        <w:t>D</w:t>
-      </w:r>
-      <w:r>
-        <w:rPr>
-          <w:rFonts w:eastAsiaTheme="minorHAnsi"/>
-          <w:i/>
-          <w:iCs/>
-          <w:sz w:val="28"/>
-          <w:szCs w:val="28"/>
-          <w:lang w:eastAsia="en-US"/>
-          <w14:ligatures w14:val="standardContextual"/>
-        </w:rPr>
-        <w:t>escribe one software optimization (i.e., assembly</w:t>
+        <w:t>Describe one software optimization (i.e., assembly</w:t>
       </w:r>
       <w:r>
         <w:rPr>
@@ -857,14 +1740,145 @@
     </w:p>
     <w:p>
       <w:pPr>
-        <w:rPr>
-          <w:rFonts w:eastAsiaTheme="minorHAnsi"/>
-          <w:sz w:val="28"/>
-          <w:szCs w:val="28"/>
-          <w:lang w:eastAsia="en-US"/>
-          <w14:ligatures w14:val="standardContextual"/>
-        </w:rPr>
-      </w:pPr>
+        <w:pStyle w:val="ListParagraph"/>
+        <w:suppressAutoHyphens w:val="0"/>
+        <w:autoSpaceDE w:val="0"/>
+        <w:autoSpaceDN w:val="0"/>
+        <w:adjustRightInd w:val="0"/>
+        <w:rPr>
+          <w:rFonts w:eastAsiaTheme="minorHAnsi"/>
+          <w:sz w:val="28"/>
+          <w:szCs w:val="28"/>
+          <w:lang w:eastAsia="en-US"/>
+          <w14:ligatures w14:val="standardContextual"/>
+        </w:rPr>
+      </w:pPr>
+    </w:p>
+    <w:p>
+      <w:pPr>
+        <w:rPr>
+          <w:rFonts w:eastAsiaTheme="minorHAnsi"/>
+          <w:sz w:val="28"/>
+          <w:szCs w:val="28"/>
+          <w:lang w:eastAsia="en-US"/>
+          <w14:ligatures w14:val="standardContextual"/>
+        </w:rPr>
+      </w:pPr>
+      <w:r>
+        <w:rPr>
+          <w:rFonts w:eastAsiaTheme="minorHAnsi"/>
+          <w:sz w:val="28"/>
+          <w:szCs w:val="28"/>
+          <w:lang w:eastAsia="en-US"/>
+          <w14:ligatures w14:val="standardContextual"/>
+        </w:rPr>
+        <w:t xml:space="preserve">For software optimization, there are several effective methods. Two approaches that could be particularly beneficial are static branch prediction and loop unrolling. With loop unrolling, instead of executing a single loop, we can replicate the loop </w:t>
+      </w:r>
+      <w:r>
+        <w:rPr>
+          <w:rFonts w:eastAsiaTheme="minorHAnsi"/>
+          <w:sz w:val="28"/>
+          <w:szCs w:val="28"/>
+          <w:lang w:eastAsia="en-US"/>
+          <w14:ligatures w14:val="standardContextual"/>
+        </w:rPr>
+        <w:lastRenderedPageBreak/>
+        <w:t>multiple times. If we know the exact number of iterations needed, we can directly incorporate that number of loop iterations into the code. While this approach might result in a more cluttered codebase with more static instructions, it would significantly reduce the number of NOP instructions.</w:t>
+      </w:r>
+    </w:p>
+    <w:p>
+      <w:pPr>
+        <w:rPr>
+          <w:rFonts w:eastAsiaTheme="minorHAnsi"/>
+          <w:sz w:val="28"/>
+          <w:szCs w:val="28"/>
+          <w:lang w:eastAsia="en-US"/>
+          <w14:ligatures w14:val="standardContextual"/>
+        </w:rPr>
+      </w:pPr>
+    </w:p>
+    <w:p>
+      <w:pPr>
+        <w:rPr>
+          <w:rFonts w:eastAsiaTheme="minorHAnsi"/>
+          <w:sz w:val="28"/>
+          <w:szCs w:val="28"/>
+          <w:lang w:eastAsia="en-US"/>
+          <w14:ligatures w14:val="standardContextual"/>
+        </w:rPr>
+      </w:pPr>
+      <w:r>
+        <w:rPr>
+          <w:rFonts w:eastAsiaTheme="minorHAnsi"/>
+          <w:sz w:val="28"/>
+          <w:szCs w:val="28"/>
+          <w:lang w:eastAsia="en-US"/>
+          <w14:ligatures w14:val="standardContextual"/>
+        </w:rPr>
+        <w:t>Using this method in conjunction with static branch prediction can also greatly enhance efficiency. This involves optimizing the code so that, rather than scheduling NOPs after a branch or jump, we schedule actual instructions. These instructions would be immediately utilized after the jump, in the next loop iteration, or if the branch is</w:t>
+      </w:r>
+      <w:r>
+        <w:rPr>
+          <w:rFonts w:eastAsiaTheme="minorHAnsi"/>
+          <w:sz w:val="28"/>
+          <w:szCs w:val="28"/>
+          <w:lang w:eastAsia="en-US"/>
+          <w14:ligatures w14:val="standardContextual"/>
+        </w:rPr>
+        <w:t xml:space="preserve"> not</w:t>
+      </w:r>
+      <w:r>
+        <w:rPr>
+          <w:rFonts w:eastAsiaTheme="minorHAnsi"/>
+          <w:sz w:val="28"/>
+          <w:szCs w:val="28"/>
+          <w:lang w:eastAsia="en-US"/>
+          <w14:ligatures w14:val="standardContextual"/>
+        </w:rPr>
+        <w:t xml:space="preserve"> taken</w:t>
+      </w:r>
+      <w:r>
+        <w:rPr>
+          <w:rFonts w:eastAsiaTheme="minorHAnsi"/>
+          <w:sz w:val="28"/>
+          <w:szCs w:val="28"/>
+          <w:lang w:eastAsia="en-US"/>
+          <w14:ligatures w14:val="standardContextual"/>
+        </w:rPr>
+        <w:t>,</w:t>
+      </w:r>
+      <w:r>
+        <w:rPr>
+          <w:rFonts w:eastAsiaTheme="minorHAnsi"/>
+          <w:sz w:val="28"/>
+          <w:szCs w:val="28"/>
+          <w:lang w:eastAsia="en-US"/>
+          <w14:ligatures w14:val="standardContextual"/>
+        </w:rPr>
+        <w:t xml:space="preserve"> in a way that they do not interfere with any data elsewhere. Employing </w:t>
+      </w:r>
+      <w:proofErr w:type="gramStart"/>
+      <w:r>
+        <w:rPr>
+          <w:rFonts w:eastAsiaTheme="minorHAnsi"/>
+          <w:sz w:val="28"/>
+          <w:szCs w:val="28"/>
+          <w:lang w:eastAsia="en-US"/>
+          <w14:ligatures w14:val="standardContextual"/>
+        </w:rPr>
+        <w:t>both of these</w:t>
+      </w:r>
+      <w:proofErr w:type="gramEnd"/>
+      <w:r>
+        <w:rPr>
+          <w:rFonts w:eastAsiaTheme="minorHAnsi"/>
+          <w:sz w:val="28"/>
+          <w:szCs w:val="28"/>
+          <w:lang w:eastAsia="en-US"/>
+          <w14:ligatures w14:val="standardContextual"/>
+        </w:rPr>
+        <w:t xml:space="preserve"> techniques together could substantially improve our execution time by reducing idle time and minimizing the number of instructions discarded by the processor.</w:t>
+      </w:r>
     </w:p>
     <w:p>
       <w:pPr>
@@ -882,7 +1896,7 @@
         <w:pStyle w:val="ListParagraph"/>
         <w:numPr>
           <w:ilvl w:val="0"/>
-          <w:numId w:val="5"/>
+          <w:numId w:val="8"/>
         </w:numPr>
         <w:suppressAutoHyphens w:val="0"/>
         <w:autoSpaceDE w:val="0"/>
@@ -930,19 +1944,7 @@
           <w:lang w:eastAsia="en-US"/>
           <w14:ligatures w14:val="standardContextual"/>
         </w:rPr>
-        <w:t>D</w:t>
-      </w:r>
-      <w:r>
-        <w:rPr>
-          <w:rFonts w:eastAsiaTheme="minorHAnsi"/>
-          <w:i/>
-          <w:iCs/>
-          <w:sz w:val="28"/>
-          <w:szCs w:val="28"/>
-          <w:lang w:eastAsia="en-US"/>
-          <w14:ligatures w14:val="standardContextual"/>
-        </w:rPr>
-        <w:t>escribe at least one different hardware optimization</w:t>
+        <w:t>Describe at least one different hardware optimization</w:t>
       </w:r>
       <w:r>
         <w:rPr>
@@ -990,31 +1992,7 @@
           <w:lang w:eastAsia="en-US"/>
           <w14:ligatures w14:val="standardContextual"/>
         </w:rPr>
-        <w:t xml:space="preserve"> cannot be turning it</w:t>
-      </w:r>
-      <w:r>
-        <w:rPr>
-          <w:rFonts w:eastAsiaTheme="minorHAnsi"/>
-          <w:i/>
-          <w:iCs/>
-          <w:sz w:val="28"/>
-          <w:szCs w:val="28"/>
-          <w:lang w:eastAsia="en-US"/>
-          <w14:ligatures w14:val="standardContextual"/>
-        </w:rPr>
-        <w:t xml:space="preserve"> </w:t>
-      </w:r>
-      <w:r>
-        <w:rPr>
-          <w:rFonts w:eastAsiaTheme="minorHAnsi"/>
-          <w:i/>
-          <w:iCs/>
-          <w:sz w:val="28"/>
-          <w:szCs w:val="28"/>
-          <w:lang w:eastAsia="en-US"/>
-          <w14:ligatures w14:val="standardContextual"/>
-        </w:rPr>
-        <w:t>into one of the other designs. Certain optimizations can be beneficial to more than one design</w:t>
+        <w:t xml:space="preserve"> cannot be turning it into one of the other designs. Certain optimizations can be beneficial to more than one design</w:t>
       </w:r>
       <w:r>
         <w:rPr>
@@ -1153,7 +2131,7 @@
         <w:pStyle w:val="ListParagraph"/>
         <w:numPr>
           <w:ilvl w:val="0"/>
-          <w:numId w:val="5"/>
+          <w:numId w:val="8"/>
         </w:numPr>
         <w:suppressAutoHyphens w:val="0"/>
         <w:autoSpaceDE w:val="0"/>
@@ -1201,31 +2179,7 @@
           <w:lang w:eastAsia="en-US"/>
           <w14:ligatures w14:val="standardContextual"/>
         </w:rPr>
-        <w:t>Describe your approach to building these programs. If one of these cases</w:t>
-      </w:r>
-      <w:r>
-        <w:rPr>
-          <w:rFonts w:eastAsiaTheme="minorHAnsi"/>
-          <w:i/>
-          <w:iCs/>
-          <w:sz w:val="28"/>
-          <w:szCs w:val="28"/>
-          <w:lang w:eastAsia="en-US"/>
-          <w14:ligatures w14:val="standardContextual"/>
-        </w:rPr>
-        <w:t xml:space="preserve"> </w:t>
-      </w:r>
-      <w:r>
-        <w:rPr>
-          <w:rFonts w:eastAsiaTheme="minorHAnsi"/>
-          <w:i/>
-          <w:iCs/>
-          <w:sz w:val="28"/>
-          <w:szCs w:val="28"/>
-          <w:lang w:eastAsia="en-US"/>
-          <w14:ligatures w14:val="standardContextual"/>
-        </w:rPr>
-        <w:t>is impossible given your designs, argue quantitatively why that is the case.</w:t>
+        <w:t>Describe your approach to building these programs. If one of these cases is impossible given your designs, argue quantitatively why that is the case.</w:t>
       </w:r>
     </w:p>
     <w:p>
@@ -1244,7 +2198,7 @@
         <w:pStyle w:val="ListParagraph"/>
         <w:numPr>
           <w:ilvl w:val="0"/>
-          <w:numId w:val="5"/>
+          <w:numId w:val="8"/>
         </w:numPr>
         <w:suppressAutoHyphens w:val="0"/>
         <w:autoSpaceDE w:val="0"/>
@@ -1268,7 +2222,6 @@
           <w:lang w:eastAsia="en-US"/>
           <w14:ligatures w14:val="standardContextual"/>
         </w:rPr>
-        <w:lastRenderedPageBreak/>
         <w:t>Challenges</w:t>
       </w:r>
       <w:r>
@@ -1293,31 +2246,7 @@
           <w:lang w:eastAsia="en-US"/>
           <w14:ligatures w14:val="standardContextual"/>
         </w:rPr>
-        <w:t>In at least three detailed</w:t>
-      </w:r>
-      <w:r>
-        <w:rPr>
-          <w:rFonts w:eastAsiaTheme="minorHAnsi"/>
-          <w:i/>
-          <w:iCs/>
-          <w:sz w:val="28"/>
-          <w:szCs w:val="28"/>
-          <w:lang w:eastAsia="en-US"/>
-          <w14:ligatures w14:val="standardContextual"/>
-        </w:rPr>
-        <w:t xml:space="preserve"> </w:t>
-      </w:r>
-      <w:r>
-        <w:rPr>
-          <w:rFonts w:eastAsiaTheme="minorHAnsi"/>
-          <w:i/>
-          <w:iCs/>
-          <w:sz w:val="28"/>
-          <w:szCs w:val="28"/>
-          <w:lang w:eastAsia="en-US"/>
-          <w14:ligatures w14:val="standardContextual"/>
-        </w:rPr>
-        <w:t>paragraphs, describe the three most critical challenges your group faced, how you resolved</w:t>
+        <w:t>In at least three detailed paragraphs, describe the three most critical challenges your group faced, how you resolved</w:t>
       </w:r>
       <w:r>
         <w:rPr>
@@ -1360,7 +2289,7 @@
         <w:pStyle w:val="ListParagraph"/>
         <w:numPr>
           <w:ilvl w:val="0"/>
-          <w:numId w:val="5"/>
+          <w:numId w:val="8"/>
         </w:numPr>
         <w:suppressAutoHyphens w:val="0"/>
         <w:autoSpaceDE w:val="0"/>
@@ -1406,19 +2335,7 @@
           <w:lang w:eastAsia="en-US"/>
           <w14:ligatures w14:val="standardContextual"/>
         </w:rPr>
-        <w:t xml:space="preserve"> </w:t>
-      </w:r>
-      <w:r>
-        <w:rPr>
-          <w:rFonts w:eastAsiaTheme="minorHAnsi"/>
-          <w:i/>
-          <w:iCs/>
-          <w:sz w:val="28"/>
-          <w:szCs w:val="28"/>
-          <w:lang w:eastAsia="en-US"/>
-          <w14:ligatures w14:val="standardContextual"/>
-        </w:rPr>
-        <w:t>Each member of the project group will be required to be present for</w:t>
+        <w:t xml:space="preserve"> Each member of the project group will be required to be present for</w:t>
       </w:r>
       <w:r>
         <w:rPr>
@@ -1528,7 +2445,7 @@
 </file>
 
 <file path=word/numbering.xml><?xml version="1.0" encoding="utf-8"?>
-<w:numbering xmlns:wpc="http://schemas.microsoft.com/office/word/2010/wordprocessingCanvas" xmlns:cx="http://schemas.microsoft.com/office/drawing/2014/chartex" xmlns:cx1="http://schemas.microsoft.com/office/drawing/2015/9/8/chartex" xmlns:cx2="http://schemas.microsoft.com/office/drawing/2015/10/21/chartex" xmlns:cx3="http://schemas.microsoft.com/office/drawing/2016/5/9/chartex" xmlns:cx4="http://schemas.microsoft.com/office/drawing/2016/5/10/chartex" xmlns:cx5="http://schemas.microsoft.com/office/drawing/2016/5/11/chartex" xmlns:cx6="http://schemas.microsoft.com/office/drawing/2016/5/12/chartex" xmlns:cx7="http://schemas.microsoft.com/office/drawing/2016/5/13/chartex" xmlns:cx8="http://schemas.microsoft.com/office/drawing/2016/5/14/chartex" xmlns:mc="http://schemas.openxmlformats.org/markup-compatibility/2006" xmlns:aink="http://schemas.microsoft.com/office/drawing/2016/ink" xmlns:am3d="http://schemas.microsoft.com/office/drawing/2017/model3d" xmlns:o="urn:schemas-microsoft-com:office:office" xmlns:oel="http://schemas.microsoft.com/office/2019/extlst" xmlns:r="http://schemas.openxmlformats.org/officeDocument/2006/relationships" xmlns:m="http://schemas.openxmlformats.org/officeDocument/2006/math" xmlns:v="urn:schemas-microsoft-com:vml" xmlns:wp14="http://schemas.microsoft.com/office/word/2010/wordprocessingDrawing" xmlns:wp="http://schemas.openxmlformats.org/drawingml/2006/wordprocessingDrawing" xmlns:w10="urn:schemas-microsoft-com:office:word" xmlns:w="http://schemas.openxmlformats.org/wordprocessingml/2006/main" xmlns:w14="http://schemas.microsoft.com/office/word/2010/wordml" xmlns:w15="http://schemas.microsoft.com/office/word/2012/wordml" xmlns:w16cex="http://schemas.microsoft.com/office/word/2018/wordml/cex" xmlns:w16cid="http://schemas.microsoft.com/office/word/2016/wordml/cid" xmlns:w16="http://schemas.microsoft.com/office/word/2018/wordml" xmlns:w16sdtdh="http://schemas.microsoft.com/office/word/2020/wordml/sdtdatahash" xmlns:w16se="http://schemas.microsoft.com/office/word/2015/wordml/symex" xmlns:wpg="http://schemas.microsoft.com/office/word/2010/wordprocessingGroup" xmlns:wpi="http://schemas.microsoft.com/office/word/2010/wordprocessingInk" xmlns:wne="http://schemas.microsoft.com/office/word/2006/wordml" xmlns:wps="http://schemas.microsoft.com/office/word/2010/wordprocessingShape" mc:Ignorable="w14 w15 w16se w16cid w16 w16cex w16sdtdh wp14">
+<w:numbering xmlns:wpc="http://schemas.microsoft.com/office/word/2010/wordprocessingCanvas" xmlns:cx="http://schemas.microsoft.com/office/drawing/2014/chartex" xmlns:cx1="http://schemas.microsoft.com/office/drawing/2015/9/8/chartex" xmlns:cx2="http://schemas.microsoft.com/office/drawing/2015/10/21/chartex" xmlns:cx3="http://schemas.microsoft.com/office/drawing/2016/5/9/chartex" xmlns:cx4="http://schemas.microsoft.com/office/drawing/2016/5/10/chartex" xmlns:cx5="http://schemas.microsoft.com/office/drawing/2016/5/11/chartex" xmlns:cx6="http://schemas.microsoft.com/office/drawing/2016/5/12/chartex" xmlns:cx7="http://schemas.microsoft.com/office/drawing/2016/5/13/chartex" xmlns:cx8="http://schemas.microsoft.com/office/drawing/2016/5/14/chartex" xmlns:mc="http://schemas.openxmlformats.org/markup-compatibility/2006" xmlns:aink="http://schemas.microsoft.com/office/drawing/2016/ink" xmlns:am3d="http://schemas.microsoft.com/office/drawing/2017/model3d" xmlns:o="urn:schemas-microsoft-com:office:office" xmlns:oel="http://schemas.microsoft.com/office/2019/extlst" xmlns:r="http://schemas.openxmlformats.org/officeDocument/2006/relationships" xmlns:m="http://schemas.openxmlformats.org/officeDocument/2006/math" xmlns:v="urn:schemas-microsoft-com:vml" xmlns:wp14="http://schemas.microsoft.com/office/word/2010/wordprocessingDrawing" xmlns:wp="http://schemas.openxmlformats.org/drawingml/2006/wordprocessingDrawing" xmlns:w10="urn:schemas-microsoft-com:office:word" xmlns:w="http://schemas.openxmlformats.org/wordprocessingml/2006/main" xmlns:w14="http://schemas.microsoft.com/office/word/2010/wordml" xmlns:w15="http://schemas.microsoft.com/office/word/2012/wordml" xmlns:w16cex="http://schemas.microsoft.com/office/word/2018/wordml/cex" xmlns:w16cid="http://schemas.microsoft.com/office/word/2016/wordml/cid" xmlns:w16="http://schemas.microsoft.com/office/word/2018/wordml" xmlns:w16du="http://schemas.microsoft.com/office/word/2023/wordml/word16du" xmlns:w16sdtdh="http://schemas.microsoft.com/office/word/2020/wordml/sdtdatahash" xmlns:w16se="http://schemas.microsoft.com/office/word/2015/wordml/symex" xmlns:wpg="http://schemas.microsoft.com/office/word/2010/wordprocessingGroup" xmlns:wpi="http://schemas.microsoft.com/office/word/2010/wordprocessingInk" xmlns:wne="http://schemas.microsoft.com/office/word/2006/wordml" xmlns:wps="http://schemas.microsoft.com/office/word/2010/wordprocessingShape" mc:Ignorable="w14 w15 w16se w16cid w16 w16cex w16sdtdh w16du wp14">
   <w:abstractNum w:abstractNumId="0" w15:restartNumberingAfterBreak="0">
     <w:nsid w:val="00000001"/>
     <w:multiLevelType w:val="multilevel"/>
@@ -1743,7 +2660,7 @@
   <w:abstractNum w:abstractNumId="2" w15:restartNumberingAfterBreak="0">
     <w:nsid w:val="27396C3A"/>
     <w:multiLevelType w:val="hybridMultilevel"/>
-    <w:tmpl w:val="684C8CF4"/>
+    <w:tmpl w:val="E6C24FEE"/>
     <w:lvl w:ilvl="0" w:tplc="0409000F">
       <w:start w:val="1"/>
       <w:numFmt w:val="decimal"/>
@@ -2303,7 +3220,7 @@
 </file>
 
 <file path=word/styles.xml><?xml version="1.0" encoding="utf-8"?>
-<w:styles xmlns:mc="http://schemas.openxmlformats.org/markup-compatibility/2006" xmlns:r="http://schemas.openxmlformats.org/officeDocument/2006/relationships" xmlns:w="http://schemas.openxmlformats.org/wordprocessingml/2006/main" xmlns:w14="http://schemas.microsoft.com/office/word/2010/wordml" xmlns:w15="http://schemas.microsoft.com/office/word/2012/wordml" xmlns:w16cex="http://schemas.microsoft.com/office/word/2018/wordml/cex" xmlns:w16cid="http://schemas.microsoft.com/office/word/2016/wordml/cid" xmlns:w16="http://schemas.microsoft.com/office/word/2018/wordml" xmlns:w16sdtdh="http://schemas.microsoft.com/office/word/2020/wordml/sdtdatahash" xmlns:w16se="http://schemas.microsoft.com/office/word/2015/wordml/symex" mc:Ignorable="w14 w15 w16se w16cid w16 w16cex w16sdtdh">
+<w:styles xmlns:mc="http://schemas.openxmlformats.org/markup-compatibility/2006" xmlns:r="http://schemas.openxmlformats.org/officeDocument/2006/relationships" xmlns:w="http://schemas.openxmlformats.org/wordprocessingml/2006/main" xmlns:w14="http://schemas.microsoft.com/office/word/2010/wordml" xmlns:w15="http://schemas.microsoft.com/office/word/2012/wordml" xmlns:w16cex="http://schemas.microsoft.com/office/word/2018/wordml/cex" xmlns:w16cid="http://schemas.microsoft.com/office/word/2016/wordml/cid" xmlns:w16="http://schemas.microsoft.com/office/word/2018/wordml" xmlns:w16du="http://schemas.microsoft.com/office/word/2023/wordml/word16du" xmlns:w16sdtdh="http://schemas.microsoft.com/office/word/2020/wordml/sdtdatahash" xmlns:w16se="http://schemas.microsoft.com/office/word/2015/wordml/symex" mc:Ignorable="w14 w15 w16se w16cid w16 w16cex w16sdtdh w16du">
   <w:docDefaults>
     <w:rPrDefault>
       <w:rPr>

</xml_diff>